<commit_message>
Add Absensi & Update Laporan
</commit_message>
<xml_diff>
--- a/Absensi/Presensi Magang - Februari.docx
+++ b/Absensi/Presensi Magang - Februari.docx
@@ -5198,7 +5198,6 @@
         <w:tab/>
       </w:r>
       <w:proofErr w:type="spellStart"/>
-      <w:proofErr w:type="gramStart"/>
       <w:r>
         <w:rPr>
           <w:rFonts w:ascii="Arial" w:eastAsia="Times New Roman" w:hAnsi="Arial"/>
@@ -5214,24 +5213,15 @@
           <w:sz w:val="18"/>
           <w:szCs w:val="18"/>
         </w:rPr>
-        <w:t>,…</w:t>
-      </w:r>
-      <w:proofErr w:type="gramEnd"/>
+        <w:t>,</w:t>
+      </w:r>
       <w:r>
         <w:rPr>
           <w:rFonts w:ascii="Arial" w:eastAsia="Times New Roman" w:hAnsi="Arial"/>
           <w:sz w:val="18"/>
           <w:szCs w:val="18"/>
         </w:rPr>
-        <w:t>……………</w:t>
-      </w:r>
-      <w:r>
-        <w:rPr>
-          <w:rFonts w:ascii="Arial" w:eastAsia="Times New Roman" w:hAnsi="Arial"/>
-          <w:sz w:val="18"/>
-          <w:szCs w:val="18"/>
-        </w:rPr>
-        <w:t>. 20__</w:t>
+        <w:t xml:space="preserve"> 8 November 2021</w:t>
       </w:r>
     </w:p>
     <w:p>
@@ -5243,188 +5233,6 @@
           <w:szCs w:val="18"/>
         </w:rPr>
       </w:pPr>
-      <w:r>
-        <w:rPr>
-          <w:rFonts w:ascii="Arial" w:eastAsia="Times New Roman" w:hAnsi="Arial"/>
-          <w:noProof/>
-          <w:sz w:val="18"/>
-          <w:szCs w:val="18"/>
-          <w:lang w:val="id-ID" w:eastAsia="id-ID"/>
-        </w:rPr>
-        <mc:AlternateContent>
-          <mc:Choice Requires="wps">
-            <w:drawing>
-              <wp:anchor distT="0" distB="0" distL="114300" distR="114300" simplePos="0" relativeHeight="251658240" behindDoc="0" locked="0" layoutInCell="1" allowOverlap="1" wp14:anchorId="3D3F3C81" wp14:editId="3E00EC8B">
-                <wp:simplePos x="0" y="0"/>
-                <wp:positionH relativeFrom="column">
-                  <wp:posOffset>5381625</wp:posOffset>
-                </wp:positionH>
-                <wp:positionV relativeFrom="paragraph">
-                  <wp:posOffset>176530</wp:posOffset>
-                </wp:positionV>
-                <wp:extent cx="895350" cy="847725"/>
-                <wp:effectExtent l="9525" t="6985" r="9525" b="12065"/>
-                <wp:wrapNone/>
-                <wp:docPr id="1" name="Oval 2"/>
-                <wp:cNvGraphicFramePr>
-                  <a:graphicFrameLocks xmlns:a="http://schemas.openxmlformats.org/drawingml/2006/main"/>
-                </wp:cNvGraphicFramePr>
-                <a:graphic xmlns:a="http://schemas.openxmlformats.org/drawingml/2006/main">
-                  <a:graphicData uri="http://schemas.microsoft.com/office/word/2010/wordprocessingShape">
-                    <wps:wsp>
-                      <wps:cNvSpPr>
-                        <a:spLocks noChangeArrowheads="1"/>
-                      </wps:cNvSpPr>
-                      <wps:spPr bwMode="auto">
-                        <a:xfrm>
-                          <a:off x="0" y="0"/>
-                          <a:ext cx="895350" cy="847725"/>
-                        </a:xfrm>
-                        <a:prstGeom prst="ellipse">
-                          <a:avLst/>
-                        </a:prstGeom>
-                        <a:solidFill>
-                          <a:srgbClr val="FFFFFF"/>
-                        </a:solidFill>
-                        <a:ln w="9525">
-                          <a:solidFill>
-                            <a:schemeClr val="bg1">
-                              <a:lumMod val="75000"/>
-                              <a:lumOff val="0"/>
-                            </a:schemeClr>
-                          </a:solidFill>
-                          <a:prstDash val="dash"/>
-                          <a:round/>
-                          <a:headEnd/>
-                          <a:tailEnd/>
-                        </a:ln>
-                      </wps:spPr>
-                      <wps:txbx>
-                        <w:txbxContent>
-                          <w:p>
-                            <w:pPr>
-                              <w:jc w:val="center"/>
-                              <w:rPr>
-                                <w:sz w:val="14"/>
-                                <w:szCs w:val="14"/>
-                              </w:rPr>
-                            </w:pPr>
-                          </w:p>
-                          <w:p>
-                            <w:pPr>
-                              <w:jc w:val="center"/>
-                              <w:rPr>
-                                <w:color w:val="BFBFBF" w:themeColor="background1" w:themeShade="BF"/>
-                                <w:sz w:val="14"/>
-                                <w:szCs w:val="14"/>
-                              </w:rPr>
-                            </w:pPr>
-                            <w:proofErr w:type="spellStart"/>
-                            <w:r>
-                              <w:rPr>
-                                <w:color w:val="BFBFBF" w:themeColor="background1" w:themeShade="BF"/>
-                                <w:sz w:val="14"/>
-                                <w:szCs w:val="14"/>
-                              </w:rPr>
-                              <w:t>Stempel</w:t>
-                            </w:r>
-                            <w:proofErr w:type="spellEnd"/>
-                            <w:r>
-                              <w:rPr>
-                                <w:color w:val="BFBFBF" w:themeColor="background1" w:themeShade="BF"/>
-                                <w:sz w:val="14"/>
-                                <w:szCs w:val="14"/>
-                              </w:rPr>
-                              <w:t xml:space="preserve"> </w:t>
-                            </w:r>
-                            <w:proofErr w:type="spellStart"/>
-                            <w:r>
-                              <w:rPr>
-                                <w:color w:val="BFBFBF" w:themeColor="background1" w:themeShade="BF"/>
-                                <w:sz w:val="14"/>
-                                <w:szCs w:val="14"/>
-                              </w:rPr>
-                              <w:t>perusahaan</w:t>
-                            </w:r>
-                            <w:proofErr w:type="spellEnd"/>
-                          </w:p>
-                        </w:txbxContent>
-                      </wps:txbx>
-                      <wps:bodyPr rot="0" vert="horz" wrap="square" lIns="91440" tIns="45720" rIns="91440" bIns="45720" anchor="t" anchorCtr="0" upright="1">
-                        <a:noAutofit/>
-                      </wps:bodyPr>
-                    </wps:wsp>
-                  </a:graphicData>
-                </a:graphic>
-                <wp14:sizeRelH relativeFrom="page">
-                  <wp14:pctWidth>0</wp14:pctWidth>
-                </wp14:sizeRelH>
-                <wp14:sizeRelV relativeFrom="page">
-                  <wp14:pctHeight>0</wp14:pctHeight>
-                </wp14:sizeRelV>
-              </wp:anchor>
-            </w:drawing>
-          </mc:Choice>
-          <mc:Fallback>
-            <w:pict>
-              <v:oval w14:anchorId="3D3F3C81" id="Oval 2" o:spid="_x0000_s1026" style="position:absolute;margin-left:423.75pt;margin-top:13.9pt;width:70.5pt;height:66.75pt;z-index:251658240;visibility:visible;mso-wrap-style:square;mso-width-percent:0;mso-height-percent:0;mso-wrap-distance-left:9pt;mso-wrap-distance-top:0;mso-wrap-distance-right:9pt;mso-wrap-distance-bottom:0;mso-position-horizontal:absolute;mso-position-horizontal-relative:text;mso-position-vertical:absolute;mso-position-vertical-relative:text;mso-width-percent:0;mso-height-percent:0;mso-width-relative:page;mso-height-relative:page;v-text-anchor:top" o:gfxdata="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" strokecolor="#bfbfbf [2412]">
-                <v:stroke dashstyle="dash"/>
-                <v:textbox>
-                  <w:txbxContent>
-                    <w:p>
-                      <w:pPr>
-                        <w:jc w:val="center"/>
-                        <w:rPr>
-                          <w:sz w:val="14"/>
-                          <w:szCs w:val="14"/>
-                        </w:rPr>
-                      </w:pPr>
-                    </w:p>
-                    <w:p>
-                      <w:pPr>
-                        <w:jc w:val="center"/>
-                        <w:rPr>
-                          <w:color w:val="BFBFBF" w:themeColor="background1" w:themeShade="BF"/>
-                          <w:sz w:val="14"/>
-                          <w:szCs w:val="14"/>
-                        </w:rPr>
-                      </w:pPr>
-                      <w:proofErr w:type="spellStart"/>
-                      <w:r>
-                        <w:rPr>
-                          <w:color w:val="BFBFBF" w:themeColor="background1" w:themeShade="BF"/>
-                          <w:sz w:val="14"/>
-                          <w:szCs w:val="14"/>
-                        </w:rPr>
-                        <w:t>Stempel</w:t>
-                      </w:r>
-                      <w:proofErr w:type="spellEnd"/>
-                      <w:r>
-                        <w:rPr>
-                          <w:color w:val="BFBFBF" w:themeColor="background1" w:themeShade="BF"/>
-                          <w:sz w:val="14"/>
-                          <w:szCs w:val="14"/>
-                        </w:rPr>
-                        <w:t xml:space="preserve"> </w:t>
-                      </w:r>
-                      <w:proofErr w:type="spellStart"/>
-                      <w:r>
-                        <w:rPr>
-                          <w:color w:val="BFBFBF" w:themeColor="background1" w:themeShade="BF"/>
-                          <w:sz w:val="14"/>
-                          <w:szCs w:val="14"/>
-                        </w:rPr>
-                        <w:t>perusahaan</w:t>
-                      </w:r>
-                      <w:proofErr w:type="spellEnd"/>
-                    </w:p>
-                  </w:txbxContent>
-                </v:textbox>
-              </v:oval>
-            </w:pict>
-          </mc:Fallback>
-        </mc:AlternateContent>
-      </w:r>
       <w:r>
         <w:rPr>
           <w:rFonts w:ascii="Arial" w:eastAsia="Times New Roman" w:hAnsi="Arial"/>
@@ -5929,7 +5737,43 @@
           <w:szCs w:val="18"/>
         </w:rPr>
         <w:tab/>
-        <w:t>(………………………….)</w:t>
+        <w:t>(</w:t>
+      </w:r>
+      <w:r>
+        <w:rPr>
+          <w:rFonts w:ascii="Arial" w:eastAsia="Times New Roman" w:hAnsi="Arial"/>
+          <w:sz w:val="18"/>
+          <w:szCs w:val="18"/>
+        </w:rPr>
+        <w:softHyphen/>
+      </w:r>
+      <w:proofErr w:type="spellStart"/>
+      <w:r>
+        <w:rPr>
+          <w:rFonts w:ascii="Arial" w:eastAsia="Times New Roman" w:hAnsi="Arial"/>
+          <w:sz w:val="18"/>
+          <w:szCs w:val="18"/>
+          <w:u w:val="single"/>
+        </w:rPr>
+        <w:t>Fadhli</w:t>
+      </w:r>
+      <w:proofErr w:type="spellEnd"/>
+      <w:r>
+        <w:rPr>
+          <w:rFonts w:ascii="Arial" w:eastAsia="Times New Roman" w:hAnsi="Arial"/>
+          <w:sz w:val="18"/>
+          <w:szCs w:val="18"/>
+          <w:u w:val="single"/>
+        </w:rPr>
+        <w:t xml:space="preserve"> Yahya</w:t>
+      </w:r>
+      <w:r>
+        <w:rPr>
+          <w:rFonts w:ascii="Arial" w:eastAsia="Times New Roman" w:hAnsi="Arial"/>
+          <w:sz w:val="18"/>
+          <w:szCs w:val="18"/>
+        </w:rPr>
+        <w:t>)</w:t>
       </w:r>
     </w:p>
     <w:sectPr>

</xml_diff>